<commit_message>
Added powerpoint presentation for final
</commit_message>
<xml_diff>
--- a/Manual/NewUserManual.docx
+++ b/Manual/NewUserManual.docx
@@ -40,7 +40,6 @@
       <w:r>
         <w:rPr>
           <w:noProof/>
-          <w:lang w:eastAsia="zh-CN"/>
         </w:rPr>
         <w:drawing>
           <wp:anchor distT="0" distB="0" distL="114300" distR="114300" simplePos="0" relativeHeight="251658240" behindDoc="0" locked="0" layoutInCell="1" allowOverlap="1" wp14:anchorId="3C09F463" wp14:editId="64F15CDE">
@@ -104,7 +103,6 @@
       <w:r>
         <w:rPr>
           <w:noProof/>
-          <w:lang w:eastAsia="zh-CN"/>
         </w:rPr>
         <w:drawing>
           <wp:anchor distT="0" distB="0" distL="114300" distR="114300" simplePos="0" relativeHeight="251659264" behindDoc="0" locked="0" layoutInCell="1" allowOverlap="1" wp14:anchorId="7FB6D6B6" wp14:editId="2457EFB7">
@@ -195,7 +193,7 @@
       </w:sdtPr>
       <w:sdtEndPr>
         <w:rPr>
-          <w:rFonts w:eastAsia="宋体" w:cstheme="minorBidi"/>
+          <w:rFonts w:eastAsia="SimSun" w:cstheme="minorBidi"/>
           <w:b/>
           <w:bCs/>
           <w:noProof/>
@@ -236,7 +234,7 @@
           <w:r>
             <w:fldChar w:fldCharType="separate"/>
           </w:r>
-          <w:hyperlink w:anchor="_Toc448916855" w:history="1">
+          <w:hyperlink w:anchor="_Toc450041781" w:history="1">
             <w:r>
               <w:rPr>
                 <w:rStyle w:val="Hyperlink"/>
@@ -263,7 +261,7 @@
                 <w:noProof/>
                 <w:webHidden/>
               </w:rPr>
-              <w:instrText xml:space="preserve"> PAGEREF _Toc448916855 \h </w:instrText>
+              <w:instrText xml:space="preserve"> PAGEREF _Toc450041781 \h </w:instrText>
             </w:r>
             <w:r>
               <w:rPr>
@@ -306,7 +304,7 @@
               <w:sz w:val="22"/>
             </w:rPr>
           </w:pPr>
-          <w:hyperlink w:anchor="_Toc448916856" w:history="1">
+          <w:hyperlink w:anchor="_Toc450041782" w:history="1">
             <w:r>
               <w:rPr>
                 <w:rStyle w:val="Hyperlink"/>
@@ -333,7 +331,7 @@
                 <w:noProof/>
                 <w:webHidden/>
               </w:rPr>
-              <w:instrText xml:space="preserve"> PAGEREF _Toc448916856 \h </w:instrText>
+              <w:instrText xml:space="preserve"> PAGEREF _Toc450041782 \h </w:instrText>
             </w:r>
             <w:r>
               <w:rPr>
@@ -376,7 +374,7 @@
               <w:sz w:val="22"/>
             </w:rPr>
           </w:pPr>
-          <w:hyperlink w:anchor="_Toc448916857" w:history="1">
+          <w:hyperlink w:anchor="_Toc450041783" w:history="1">
             <w:r>
               <w:rPr>
                 <w:rStyle w:val="Hyperlink"/>
@@ -403,7 +401,7 @@
                 <w:noProof/>
                 <w:webHidden/>
               </w:rPr>
-              <w:instrText xml:space="preserve"> PAGEREF _Toc448916857 \h </w:instrText>
+              <w:instrText xml:space="preserve"> PAGEREF _Toc450041783 \h </w:instrText>
             </w:r>
             <w:r>
               <w:rPr>
@@ -443,7 +441,7 @@
               <w:sz w:val="22"/>
             </w:rPr>
           </w:pPr>
-          <w:hyperlink w:anchor="_Toc448916858" w:history="1">
+          <w:hyperlink w:anchor="_Toc450041784" w:history="1">
             <w:r>
               <w:rPr>
                 <w:rStyle w:val="Hyperlink"/>
@@ -470,7 +468,7 @@
                 <w:noProof/>
                 <w:webHidden/>
               </w:rPr>
-              <w:instrText xml:space="preserve"> PAGEREF _Toc448916858 \h </w:instrText>
+              <w:instrText xml:space="preserve"> PAGEREF _Toc450041784 \h </w:instrText>
             </w:r>
             <w:r>
               <w:rPr>
@@ -510,7 +508,7 @@
               <w:sz w:val="22"/>
             </w:rPr>
           </w:pPr>
-          <w:hyperlink w:anchor="_Toc448916859" w:history="1">
+          <w:hyperlink w:anchor="_Toc450041785" w:history="1">
             <w:r>
               <w:rPr>
                 <w:rStyle w:val="Hyperlink"/>
@@ -537,7 +535,7 @@
                 <w:noProof/>
                 <w:webHidden/>
               </w:rPr>
-              <w:instrText xml:space="preserve"> PAGEREF _Toc448916859 \h </w:instrText>
+              <w:instrText xml:space="preserve"> PAGEREF _Toc450041785 \h </w:instrText>
             </w:r>
             <w:r>
               <w:rPr>
@@ -580,7 +578,7 @@
               <w:sz w:val="22"/>
             </w:rPr>
           </w:pPr>
-          <w:hyperlink w:anchor="_Toc448916860" w:history="1">
+          <w:hyperlink w:anchor="_Toc450041786" w:history="1">
             <w:r>
               <w:rPr>
                 <w:rStyle w:val="Hyperlink"/>
@@ -607,7 +605,7 @@
                 <w:noProof/>
                 <w:webHidden/>
               </w:rPr>
-              <w:instrText xml:space="preserve"> PAGEREF _Toc448916860 \h </w:instrText>
+              <w:instrText xml:space="preserve"> PAGEREF _Toc450041786 \h </w:instrText>
             </w:r>
             <w:r>
               <w:rPr>
@@ -650,7 +648,7 @@
               <w:sz w:val="22"/>
             </w:rPr>
           </w:pPr>
-          <w:hyperlink w:anchor="_Toc448916861" w:history="1">
+          <w:hyperlink w:anchor="_Toc450041787" w:history="1">
             <w:r>
               <w:rPr>
                 <w:rStyle w:val="Hyperlink"/>
@@ -677,7 +675,7 @@
                 <w:noProof/>
                 <w:webHidden/>
               </w:rPr>
-              <w:instrText xml:space="preserve"> PAGEREF _Toc448916861 \h </w:instrText>
+              <w:instrText xml:space="preserve"> PAGEREF _Toc450041787 \h </w:instrText>
             </w:r>
             <w:r>
               <w:rPr>
@@ -720,7 +718,7 @@
               <w:sz w:val="22"/>
             </w:rPr>
           </w:pPr>
-          <w:hyperlink w:anchor="_Toc448916862" w:history="1">
+          <w:hyperlink w:anchor="_Toc450041788" w:history="1">
             <w:r>
               <w:rPr>
                 <w:rStyle w:val="Hyperlink"/>
@@ -747,7 +745,7 @@
                 <w:noProof/>
                 <w:webHidden/>
               </w:rPr>
-              <w:instrText xml:space="preserve"> PAGEREF _Toc448916862 \h </w:instrText>
+              <w:instrText xml:space="preserve"> PAGEREF _Toc450041788 \h </w:instrText>
             </w:r>
             <w:r>
               <w:rPr>
@@ -767,7 +765,7 @@
                 <w:noProof/>
                 <w:webHidden/>
               </w:rPr>
-              <w:t>5</w:t>
+              <w:t>6</w:t>
             </w:r>
             <w:r>
               <w:rPr>
@@ -790,13 +788,13 @@
               <w:sz w:val="22"/>
             </w:rPr>
           </w:pPr>
-          <w:hyperlink w:anchor="_Toc448916863" w:history="1">
+          <w:hyperlink w:anchor="_Toc450041789" w:history="1">
             <w:r>
               <w:rPr>
                 <w:rStyle w:val="Hyperlink"/>
                 <w:noProof/>
               </w:rPr>
-              <w:t>Add Course</w:t>
+              <w:t>Home</w:t>
             </w:r>
             <w:r>
               <w:rPr>
@@ -817,7 +815,7 @@
                 <w:noProof/>
                 <w:webHidden/>
               </w:rPr>
-              <w:instrText xml:space="preserve"> PAGEREF _Toc448916863 \h </w:instrText>
+              <w:instrText xml:space="preserve"> PAGEREF _Toc450041789 \h </w:instrText>
             </w:r>
             <w:r>
               <w:rPr>
@@ -837,7 +835,7 @@
                 <w:noProof/>
                 <w:webHidden/>
               </w:rPr>
-              <w:t>5</w:t>
+              <w:t>7</w:t>
             </w:r>
             <w:r>
               <w:rPr>
@@ -860,13 +858,13 @@
               <w:sz w:val="22"/>
             </w:rPr>
           </w:pPr>
-          <w:hyperlink w:anchor="_Toc448916864" w:history="1">
+          <w:hyperlink w:anchor="_Toc450041790" w:history="1">
             <w:r>
               <w:rPr>
                 <w:rStyle w:val="Hyperlink"/>
                 <w:noProof/>
               </w:rPr>
-              <w:t>Take Attendance</w:t>
+              <w:t>Add Course</w:t>
             </w:r>
             <w:r>
               <w:rPr>
@@ -887,7 +885,7 @@
                 <w:noProof/>
                 <w:webHidden/>
               </w:rPr>
-              <w:instrText xml:space="preserve"> PAGEREF _Toc448916864 \h </w:instrText>
+              <w:instrText xml:space="preserve"> PAGEREF _Toc450041790 \h </w:instrText>
             </w:r>
             <w:r>
               <w:rPr>
@@ -907,7 +905,7 @@
                 <w:noProof/>
                 <w:webHidden/>
               </w:rPr>
-              <w:t>5</w:t>
+              <w:t>8</w:t>
             </w:r>
             <w:r>
               <w:rPr>
@@ -930,12 +928,152 @@
               <w:sz w:val="22"/>
             </w:rPr>
           </w:pPr>
-          <w:hyperlink w:anchor="_Toc448916865" w:history="1">
+          <w:hyperlink w:anchor="_Toc450041791" w:history="1">
             <w:r>
               <w:rPr>
                 <w:rStyle w:val="Hyperlink"/>
                 <w:noProof/>
               </w:rPr>
+              <w:t>Add Student</w:t>
+            </w:r>
+            <w:r>
+              <w:rPr>
+                <w:noProof/>
+                <w:webHidden/>
+              </w:rPr>
+              <w:tab/>
+            </w:r>
+            <w:r>
+              <w:rPr>
+                <w:noProof/>
+                <w:webHidden/>
+              </w:rPr>
+              <w:fldChar w:fldCharType="begin"/>
+            </w:r>
+            <w:r>
+              <w:rPr>
+                <w:noProof/>
+                <w:webHidden/>
+              </w:rPr>
+              <w:instrText xml:space="preserve"> PAGEREF _Toc450041791 \h </w:instrText>
+            </w:r>
+            <w:r>
+              <w:rPr>
+                <w:noProof/>
+                <w:webHidden/>
+              </w:rPr>
+            </w:r>
+            <w:r>
+              <w:rPr>
+                <w:noProof/>
+                <w:webHidden/>
+              </w:rPr>
+              <w:fldChar w:fldCharType="separate"/>
+            </w:r>
+            <w:r>
+              <w:rPr>
+                <w:noProof/>
+                <w:webHidden/>
+              </w:rPr>
+              <w:t>8</w:t>
+            </w:r>
+            <w:r>
+              <w:rPr>
+                <w:noProof/>
+                <w:webHidden/>
+              </w:rPr>
+              <w:fldChar w:fldCharType="end"/>
+            </w:r>
+          </w:hyperlink>
+        </w:p>
+        <w:p>
+          <w:pPr>
+            <w:pStyle w:val="TOC2"/>
+            <w:tabs>
+              <w:tab w:val="right" w:leader="dot" w:pos="9350"/>
+            </w:tabs>
+            <w:rPr>
+              <w:rFonts w:asciiTheme="minorHAnsi" w:eastAsiaTheme="minorEastAsia" w:hAnsiTheme="minorHAnsi"/>
+              <w:noProof/>
+              <w:sz w:val="22"/>
+            </w:rPr>
+          </w:pPr>
+          <w:hyperlink w:anchor="_Toc450041792" w:history="1">
+            <w:r>
+              <w:rPr>
+                <w:rStyle w:val="Hyperlink"/>
+                <w:noProof/>
+              </w:rPr>
+              <w:t>Take Attendance</w:t>
+            </w:r>
+            <w:r>
+              <w:rPr>
+                <w:noProof/>
+                <w:webHidden/>
+              </w:rPr>
+              <w:tab/>
+            </w:r>
+            <w:r>
+              <w:rPr>
+                <w:noProof/>
+                <w:webHidden/>
+              </w:rPr>
+              <w:fldChar w:fldCharType="begin"/>
+            </w:r>
+            <w:r>
+              <w:rPr>
+                <w:noProof/>
+                <w:webHidden/>
+              </w:rPr>
+              <w:instrText xml:space="preserve"> PAGEREF _Toc450041792 \h </w:instrText>
+            </w:r>
+            <w:r>
+              <w:rPr>
+                <w:noProof/>
+                <w:webHidden/>
+              </w:rPr>
+            </w:r>
+            <w:r>
+              <w:rPr>
+                <w:noProof/>
+                <w:webHidden/>
+              </w:rPr>
+              <w:fldChar w:fldCharType="separate"/>
+            </w:r>
+            <w:r>
+              <w:rPr>
+                <w:noProof/>
+                <w:webHidden/>
+              </w:rPr>
+              <w:t>9</w:t>
+            </w:r>
+            <w:r>
+              <w:rPr>
+                <w:noProof/>
+                <w:webHidden/>
+              </w:rPr>
+              <w:fldChar w:fldCharType="end"/>
+            </w:r>
+          </w:hyperlink>
+        </w:p>
+        <w:p>
+          <w:pPr>
+            <w:pStyle w:val="TOC2"/>
+            <w:tabs>
+              <w:tab w:val="right" w:leader="dot" w:pos="9350"/>
+            </w:tabs>
+            <w:rPr>
+              <w:rFonts w:asciiTheme="minorHAnsi" w:eastAsiaTheme="minorEastAsia" w:hAnsiTheme="minorHAnsi"/>
+              <w:noProof/>
+              <w:sz w:val="22"/>
+            </w:rPr>
+          </w:pPr>
+          <w:hyperlink w:anchor="_Toc450041793" w:history="1">
+            <w:r>
+              <w:rPr>
+                <w:rStyle w:val="Hyperlink"/>
+                <w:noProof/>
+              </w:rPr>
               <w:t>Check Attendance</w:t>
             </w:r>
             <w:r>
@@ -957,7 +1095,7 @@
                 <w:noProof/>
                 <w:webHidden/>
               </w:rPr>
-              <w:instrText xml:space="preserve"> PAGEREF _Toc448916865 \h </w:instrText>
+              <w:instrText xml:space="preserve"> PAGEREF _Toc450041793 \h </w:instrText>
             </w:r>
             <w:r>
               <w:rPr>
@@ -977,7 +1115,77 @@
                 <w:noProof/>
                 <w:webHidden/>
               </w:rPr>
-              <w:t>5</w:t>
+              <w:t>10</w:t>
+            </w:r>
+            <w:r>
+              <w:rPr>
+                <w:noProof/>
+                <w:webHidden/>
+              </w:rPr>
+              <w:fldChar w:fldCharType="end"/>
+            </w:r>
+          </w:hyperlink>
+        </w:p>
+        <w:p>
+          <w:pPr>
+            <w:pStyle w:val="TOC2"/>
+            <w:tabs>
+              <w:tab w:val="right" w:leader="dot" w:pos="9350"/>
+            </w:tabs>
+            <w:rPr>
+              <w:rFonts w:asciiTheme="minorHAnsi" w:eastAsiaTheme="minorEastAsia" w:hAnsiTheme="minorHAnsi"/>
+              <w:noProof/>
+              <w:sz w:val="22"/>
+            </w:rPr>
+          </w:pPr>
+          <w:hyperlink w:anchor="_Toc450041794" w:history="1">
+            <w:r>
+              <w:rPr>
+                <w:rStyle w:val="Hyperlink"/>
+                <w:noProof/>
+              </w:rPr>
+              <w:t>Edit Attendance by Date</w:t>
+            </w:r>
+            <w:r>
+              <w:rPr>
+                <w:noProof/>
+                <w:webHidden/>
+              </w:rPr>
+              <w:tab/>
+            </w:r>
+            <w:r>
+              <w:rPr>
+                <w:noProof/>
+                <w:webHidden/>
+              </w:rPr>
+              <w:fldChar w:fldCharType="begin"/>
+            </w:r>
+            <w:r>
+              <w:rPr>
+                <w:noProof/>
+                <w:webHidden/>
+              </w:rPr>
+              <w:instrText xml:space="preserve"> PAGEREF _Toc450041794 \h </w:instrText>
+            </w:r>
+            <w:r>
+              <w:rPr>
+                <w:noProof/>
+                <w:webHidden/>
+              </w:rPr>
+            </w:r>
+            <w:r>
+              <w:rPr>
+                <w:noProof/>
+                <w:webHidden/>
+              </w:rPr>
+              <w:fldChar w:fldCharType="separate"/>
+            </w:r>
+            <w:r>
+              <w:rPr>
+                <w:noProof/>
+                <w:webHidden/>
+              </w:rPr>
+              <w:t>11</w:t>
             </w:r>
             <w:r>
               <w:rPr>
@@ -997,13 +1205,13 @@
               <w:sz w:val="22"/>
             </w:rPr>
           </w:pPr>
-          <w:hyperlink w:anchor="_Toc448916866" w:history="1">
+          <w:hyperlink w:anchor="_Toc450041795" w:history="1">
             <w:r>
               <w:rPr>
                 <w:rStyle w:val="Hyperlink"/>
                 <w:noProof/>
               </w:rPr>
-              <w:t>Possible Errors</w:t>
+              <w:t>Index</w:t>
             </w:r>
             <w:r>
               <w:rPr>
@@ -1024,7 +1232,7 @@
                 <w:noProof/>
                 <w:webHidden/>
               </w:rPr>
-              <w:instrText xml:space="preserve"> PAGEREF _Toc448916866 \h </w:instrText>
+              <w:instrText xml:space="preserve"> PAGEREF _Toc450041795 \h </w:instrText>
             </w:r>
             <w:r>
               <w:rPr>
@@ -1044,74 +1252,7 @@
                 <w:noProof/>
                 <w:webHidden/>
               </w:rPr>
-              <w:t>6</w:t>
-            </w:r>
-            <w:r>
-              <w:rPr>
-                <w:noProof/>
-                <w:webHidden/>
-              </w:rPr>
-              <w:fldChar w:fldCharType="end"/>
-            </w:r>
-          </w:hyperlink>
-        </w:p>
-        <w:p>
-          <w:pPr>
-            <w:pStyle w:val="TOC1"/>
-            <w:rPr>
-              <w:rFonts w:asciiTheme="minorHAnsi" w:eastAsiaTheme="minorEastAsia" w:hAnsiTheme="minorHAnsi"/>
-              <w:noProof/>
-              <w:sz w:val="22"/>
-            </w:rPr>
-          </w:pPr>
-          <w:hyperlink w:anchor="_Toc448916867" w:history="1">
-            <w:r>
-              <w:rPr>
-                <w:rStyle w:val="Hyperlink"/>
-                <w:noProof/>
-              </w:rPr>
-              <w:t>Index</w:t>
-            </w:r>
-            <w:r>
-              <w:rPr>
-                <w:noProof/>
-                <w:webHidden/>
-              </w:rPr>
-              <w:tab/>
-            </w:r>
-            <w:r>
-              <w:rPr>
-                <w:noProof/>
-                <w:webHidden/>
-              </w:rPr>
-              <w:fldChar w:fldCharType="begin"/>
-            </w:r>
-            <w:r>
-              <w:rPr>
-                <w:noProof/>
-                <w:webHidden/>
-              </w:rPr>
-              <w:instrText xml:space="preserve"> PAGEREF _Toc448916867 \h </w:instrText>
-            </w:r>
-            <w:r>
-              <w:rPr>
-                <w:noProof/>
-                <w:webHidden/>
-              </w:rPr>
-            </w:r>
-            <w:r>
-              <w:rPr>
-                <w:noProof/>
-                <w:webHidden/>
-              </w:rPr>
-              <w:fldChar w:fldCharType="separate"/>
-            </w:r>
-            <w:r>
-              <w:rPr>
-                <w:noProof/>
-                <w:webHidden/>
-              </w:rPr>
-              <w:t>7</w:t>
+              <w:t>12</w:t>
             </w:r>
             <w:r>
               <w:rPr>
@@ -1143,7 +1284,7 @@
       <w:pPr>
         <w:pStyle w:val="Heading1"/>
       </w:pPr>
-      <w:bookmarkStart w:id="0" w:name="_Toc448916855"/>
+      <w:bookmarkStart w:id="0" w:name="_Toc450041781"/>
       <w:r>
         <w:lastRenderedPageBreak/>
         <w:t>Introduction</w:t>
@@ -1154,11 +1295,13 @@
       <w:pPr>
         <w:pStyle w:val="Heading2"/>
       </w:pPr>
-      <w:bookmarkStart w:id="1" w:name="_Toc448916856"/>
+      <w:bookmarkStart w:id="1" w:name="_Toc450041782"/>
       <w:r>
         <w:t>Purpose</w:t>
       </w:r>
+      <w:bookmarkStart w:id="2" w:name="_GoBack"/>
       <w:bookmarkEnd w:id="1"/>
+      <w:bookmarkEnd w:id="2"/>
     </w:p>
     <w:p>
       <w:r>
@@ -1172,11 +1315,11 @@
       <w:pPr>
         <w:pStyle w:val="Heading2"/>
       </w:pPr>
-      <w:bookmarkStart w:id="2" w:name="_Toc448916857"/>
+      <w:bookmarkStart w:id="3" w:name="_Toc450041783"/>
       <w:r>
         <w:t>Description</w:t>
       </w:r>
-      <w:bookmarkEnd w:id="2"/>
+      <w:bookmarkEnd w:id="3"/>
     </w:p>
     <w:p>
       <w:r>
@@ -1193,12 +1336,12 @@
       <w:pPr>
         <w:pStyle w:val="Heading1"/>
       </w:pPr>
-      <w:bookmarkStart w:id="3" w:name="_Toc448916858"/>
+      <w:bookmarkStart w:id="4" w:name="_Toc450041784"/>
       <w:r>
         <w:lastRenderedPageBreak/>
         <w:t>First Time Use</w:t>
       </w:r>
-      <w:bookmarkEnd w:id="3"/>
+      <w:bookmarkEnd w:id="4"/>
     </w:p>
     <w:p>
       <w:r>
@@ -1230,12 +1373,12 @@
       <w:pPr>
         <w:pStyle w:val="Heading1"/>
       </w:pPr>
-      <w:bookmarkStart w:id="4" w:name="_Toc448916859"/>
+      <w:bookmarkStart w:id="5" w:name="_Toc450041785"/>
       <w:r>
         <w:lastRenderedPageBreak/>
         <w:t>Navigating the Software</w:t>
       </w:r>
-      <w:bookmarkEnd w:id="4"/>
+      <w:bookmarkEnd w:id="5"/>
     </w:p>
     <w:p>
       <w:r>
@@ -1247,11 +1390,11 @@
       <w:pPr>
         <w:pStyle w:val="Heading2"/>
       </w:pPr>
-      <w:bookmarkStart w:id="5" w:name="_Toc448916860"/>
+      <w:bookmarkStart w:id="6" w:name="_Toc450041786"/>
       <w:r>
         <w:t>Welcome</w:t>
       </w:r>
-      <w:bookmarkEnd w:id="5"/>
+      <w:bookmarkEnd w:id="6"/>
     </w:p>
     <w:p>
       <w:r>
@@ -1270,7 +1413,6 @@
       <w:r>
         <w:rPr>
           <w:noProof/>
-          <w:lang w:eastAsia="zh-CN"/>
         </w:rPr>
         <w:drawing>
           <wp:inline distT="0" distB="0" distL="0" distR="0" wp14:anchorId="4AC4EA8A" wp14:editId="7F66857A">
@@ -1320,56 +1462,42 @@
         <w:pStyle w:val="Caption"/>
         <w:jc w:val="center"/>
       </w:pPr>
-      <w:r>
-        <w:fldChar w:fldCharType="begin"/>
-      </w:r>
-      <w:r>
-        <w:instrText xml:space="preserve"> SEQ Figure \* ARABIC </w:instrText>
-      </w:r>
-      <w:r>
-        <w:fldChar w:fldCharType="separate"/>
-      </w:r>
+      <w:fldSimple w:instr=" SEQ Figure \* ARABIC ">
+        <w:r>
+          <w:rPr>
+            <w:noProof/>
+          </w:rPr>
+          <w:t>1</w:t>
+        </w:r>
+      </w:fldSimple>
+      <w:r>
+        <w:t>- Welcome screen screenshot</w:t>
+      </w:r>
+    </w:p>
+    <w:p>
+      <w:pPr>
+        <w:pStyle w:val="Heading2"/>
+      </w:pPr>
+      <w:bookmarkStart w:id="7" w:name="_Toc450041787"/>
+      <w:r>
+        <w:t>Register</w:t>
+      </w:r>
+      <w:bookmarkEnd w:id="7"/>
+    </w:p>
+    <w:p>
+      <w:r>
+        <w:tab/>
+        <w:t>The register screen is displayed when the user selects the register option from the welcome screen. From here the user can submit their filled out registration form in order to register a new account. The user can also cancel the registration form to return to the welcome screen.</w:t>
+      </w:r>
+    </w:p>
+    <w:p>
+      <w:pPr>
+        <w:keepNext/>
+        <w:jc w:val="center"/>
+      </w:pPr>
       <w:r>
         <w:rPr>
           <w:noProof/>
-        </w:rPr>
-        <w:t>1</w:t>
-      </w:r>
-      <w:r>
-        <w:rPr>
-          <w:noProof/>
-        </w:rPr>
-        <w:fldChar w:fldCharType="end"/>
-      </w:r>
-      <w:r>
-        <w:t>- Welcome screen screenshot</w:t>
-      </w:r>
-    </w:p>
-    <w:p>
-      <w:pPr>
-        <w:pStyle w:val="Heading2"/>
-      </w:pPr>
-      <w:bookmarkStart w:id="6" w:name="_Toc448916861"/>
-      <w:r>
-        <w:t>Register</w:t>
-      </w:r>
-      <w:bookmarkEnd w:id="6"/>
-    </w:p>
-    <w:p>
-      <w:r>
-        <w:tab/>
-        <w:t>The register screen is displayed when the user selects the register option from the welcome screen. From here the user can submit their filled out registration form in order to register a new account. The user can also cancel the registration form to return to the welcome screen.</w:t>
-      </w:r>
-    </w:p>
-    <w:p>
-      <w:pPr>
-        <w:keepNext/>
-        <w:jc w:val="center"/>
-      </w:pPr>
-      <w:r>
-        <w:rPr>
-          <w:noProof/>
-          <w:lang w:eastAsia="zh-CN"/>
         </w:rPr>
         <w:lastRenderedPageBreak/>
         <w:drawing>
@@ -1420,56 +1548,42 @@
         <w:pStyle w:val="Caption"/>
         <w:jc w:val="center"/>
       </w:pPr>
-      <w:r>
-        <w:fldChar w:fldCharType="begin"/>
-      </w:r>
-      <w:r>
-        <w:instrText xml:space="preserve"> SEQ Figure \* ARABIC </w:instrText>
-      </w:r>
-      <w:r>
-        <w:fldChar w:fldCharType="separate"/>
-      </w:r>
+      <w:fldSimple w:instr=" SEQ Figure \* ARABIC ">
+        <w:r>
+          <w:rPr>
+            <w:noProof/>
+          </w:rPr>
+          <w:t>2</w:t>
+        </w:r>
+      </w:fldSimple>
+      <w:r>
+        <w:t>- Register screen screenshot</w:t>
+      </w:r>
+    </w:p>
+    <w:p>
+      <w:pPr>
+        <w:pStyle w:val="Heading2"/>
+      </w:pPr>
+      <w:bookmarkStart w:id="8" w:name="_Toc450041788"/>
+      <w:r>
+        <w:t>Login</w:t>
+      </w:r>
+      <w:bookmarkEnd w:id="8"/>
+    </w:p>
+    <w:p>
+      <w:r>
+        <w:tab/>
+        <w:t>The login screen is displayed when the user selects the login option from the welcome screen. From here the user can enter in their login credentials in order to log in to their account and proceed to their home screen. The user can also go back to the welcome screen from here.</w:t>
+      </w:r>
+    </w:p>
+    <w:p>
+      <w:pPr>
+        <w:keepNext/>
+        <w:jc w:val="center"/>
+      </w:pPr>
       <w:r>
         <w:rPr>
           <w:noProof/>
-        </w:rPr>
-        <w:t>2</w:t>
-      </w:r>
-      <w:r>
-        <w:rPr>
-          <w:noProof/>
-        </w:rPr>
-        <w:fldChar w:fldCharType="end"/>
-      </w:r>
-      <w:r>
-        <w:t>- Register screen screenshot</w:t>
-      </w:r>
-    </w:p>
-    <w:p>
-      <w:pPr>
-        <w:pStyle w:val="Heading2"/>
-      </w:pPr>
-      <w:bookmarkStart w:id="7" w:name="_Toc448916862"/>
-      <w:r>
-        <w:t>Login</w:t>
-      </w:r>
-      <w:bookmarkEnd w:id="7"/>
-    </w:p>
-    <w:p>
-      <w:r>
-        <w:tab/>
-        <w:t>The login screen is displayed when the user selects the login option from the welcome screen. From here the user can enter in their login credentials in order to log in to their account and proceed to their home screen. The user can also go back to the welcome screen from here.</w:t>
-      </w:r>
-    </w:p>
-    <w:p>
-      <w:pPr>
-        <w:keepNext/>
-        <w:jc w:val="center"/>
-      </w:pPr>
-      <w:r>
-        <w:rPr>
-          <w:noProof/>
-          <w:lang w:eastAsia="zh-CN"/>
         </w:rPr>
         <w:drawing>
           <wp:inline distT="0" distB="0" distL="0" distR="0" wp14:anchorId="65E80B7F" wp14:editId="120DFB94">
@@ -1519,76 +1633,61 @@
         <w:pStyle w:val="Caption"/>
         <w:jc w:val="center"/>
       </w:pPr>
-      <w:r>
-        <w:fldChar w:fldCharType="begin"/>
-      </w:r>
-      <w:r>
-        <w:instrText xml:space="preserve"> SEQ Figure \* ARABIC </w:instrText>
-      </w:r>
-      <w:r>
-        <w:fldChar w:fldCharType="separate"/>
-      </w:r>
+      <w:fldSimple w:instr=" SEQ Figure \* ARABIC ">
+        <w:r>
+          <w:rPr>
+            <w:noProof/>
+          </w:rPr>
+          <w:t>3</w:t>
+        </w:r>
+      </w:fldSimple>
+      <w:r>
+        <w:t>- Login screen screenshot</w:t>
+      </w:r>
+    </w:p>
+    <w:p>
+      <w:pPr>
+        <w:pStyle w:val="Heading2"/>
+      </w:pPr>
+      <w:bookmarkStart w:id="9" w:name="_Toc450041789"/>
+      <w:r>
+        <w:lastRenderedPageBreak/>
+        <w:t>Home</w:t>
+      </w:r>
+      <w:bookmarkEnd w:id="9"/>
+    </w:p>
+    <w:p>
+      <w:r>
+        <w:tab/>
+        <w:t xml:space="preserve">The home screen is displayed when the user enters valid login credentials and submits them on the login screen. From here the user can </w:t>
+      </w:r>
+      <w:r>
+        <w:t xml:space="preserve">follow the process line to </w:t>
+      </w:r>
+      <w:r>
+        <w:t xml:space="preserve">select add course, </w:t>
+      </w:r>
+      <w:r>
+        <w:t xml:space="preserve">add student, take attendance, </w:t>
+      </w:r>
+      <w:r>
+        <w:t xml:space="preserve">check attendance, </w:t>
+      </w:r>
+      <w:r>
+        <w:t xml:space="preserve">update total attendances </w:t>
+      </w:r>
+      <w:r>
+        <w:t xml:space="preserve">and logout (which returns to the welcome screen). </w:t>
+      </w:r>
+    </w:p>
+    <w:p>
+      <w:pPr>
+        <w:keepNext/>
+        <w:jc w:val="center"/>
+      </w:pPr>
       <w:r>
         <w:rPr>
           <w:noProof/>
-        </w:rPr>
-        <w:t>3</w:t>
-      </w:r>
-      <w:r>
-        <w:rPr>
-          <w:noProof/>
-        </w:rPr>
-        <w:fldChar w:fldCharType="end"/>
-      </w:r>
-      <w:r>
-        <w:t>- Login screen screenshot</w:t>
-      </w:r>
-    </w:p>
-    <w:p>
-      <w:pPr>
-        <w:pStyle w:val="Heading2"/>
-      </w:pPr>
-      <w:r>
-        <w:lastRenderedPageBreak/>
-        <w:t>Home</w:t>
-      </w:r>
-    </w:p>
-    <w:p>
-      <w:r>
-        <w:tab/>
-        <w:t xml:space="preserve">The home screen is displayed when the user enters valid login credentials and submits them on the login screen. From here the user can </w:t>
-      </w:r>
-      <w:r>
-        <w:t xml:space="preserve">follow the process line to </w:t>
-      </w:r>
-      <w:r>
-        <w:t xml:space="preserve">select add course, </w:t>
-      </w:r>
-      <w:r>
-        <w:t xml:space="preserve">add student, </w:t>
-      </w:r>
-      <w:r>
-        <w:t xml:space="preserve">take attendance, </w:t>
-      </w:r>
-      <w:r>
-        <w:t xml:space="preserve">check attendance, </w:t>
-      </w:r>
-      <w:r>
-        <w:t xml:space="preserve">update total attendances </w:t>
-      </w:r>
-      <w:r>
-        <w:t xml:space="preserve">and logout (which returns to the welcome screen). </w:t>
-      </w:r>
-    </w:p>
-    <w:p>
-      <w:pPr>
-        <w:keepNext/>
-        <w:jc w:val="center"/>
-      </w:pPr>
-      <w:r>
-        <w:rPr>
-          <w:noProof/>
-          <w:lang w:eastAsia="zh-CN"/>
         </w:rPr>
         <w:drawing>
           <wp:inline distT="0" distB="0" distL="0" distR="0">
@@ -1638,64 +1737,44 @@
         <w:pStyle w:val="Caption"/>
         <w:jc w:val="center"/>
       </w:pPr>
-      <w:r>
-        <w:fldChar w:fldCharType="begin"/>
-      </w:r>
-      <w:r>
-        <w:instrText xml:space="preserve"> SEQ Figure \* ARABIC </w:instrText>
-      </w:r>
-      <w:r>
-        <w:fldChar w:fldCharType="separate"/>
-      </w:r>
+      <w:fldSimple w:instr=" SEQ Figure \* ARABIC ">
+        <w:r>
+          <w:rPr>
+            <w:noProof/>
+          </w:rPr>
+          <w:t>4</w:t>
+        </w:r>
+      </w:fldSimple>
+      <w:r>
+        <w:t>- Home screen screenshot</w:t>
+      </w:r>
+    </w:p>
+    <w:p/>
+    <w:p>
+      <w:pPr>
+        <w:pStyle w:val="Heading2"/>
+      </w:pPr>
+      <w:bookmarkStart w:id="10" w:name="_Toc450041790"/>
+      <w:r>
+        <w:lastRenderedPageBreak/>
+        <w:t>Add Course</w:t>
+      </w:r>
+      <w:bookmarkEnd w:id="10"/>
+    </w:p>
+    <w:p>
+      <w:r>
+        <w:tab/>
+        <w:t>The add course screen is shown when the user selects add course from the home screen. From here the user can add a new course and add students to the course. The user can also return back to the home screen.</w:t>
+      </w:r>
+    </w:p>
+    <w:p>
+      <w:pPr>
+        <w:keepNext/>
+        <w:jc w:val="center"/>
+      </w:pPr>
       <w:r>
         <w:rPr>
           <w:noProof/>
-        </w:rPr>
-        <w:t>4</w:t>
-      </w:r>
-      <w:r>
-        <w:rPr>
-          <w:noProof/>
-        </w:rPr>
-        <w:fldChar w:fldCharType="end"/>
-      </w:r>
-      <w:r>
-        <w:t xml:space="preserve">- </w:t>
-      </w:r>
-      <w:r>
-        <w:t xml:space="preserve">Home screen </w:t>
-      </w:r>
-      <w:r>
-        <w:t>screenshot</w:t>
-      </w:r>
-    </w:p>
-    <w:p/>
-    <w:p>
-      <w:pPr>
-        <w:pStyle w:val="Heading2"/>
-      </w:pPr>
-      <w:bookmarkStart w:id="8" w:name="_Toc448916863"/>
-      <w:r>
-        <w:lastRenderedPageBreak/>
-        <w:t>Add Course</w:t>
-      </w:r>
-      <w:bookmarkEnd w:id="8"/>
-    </w:p>
-    <w:p>
-      <w:r>
-        <w:tab/>
-        <w:t>The add course screen is shown when the user selects add course from the home screen. From here the user can add a new course and add students to the course. The user can also return back to the home screen.</w:t>
-      </w:r>
-    </w:p>
-    <w:p>
-      <w:pPr>
-        <w:keepNext/>
-        <w:jc w:val="center"/>
-      </w:pPr>
-      <w:r>
-        <w:rPr>
-          <w:noProof/>
-          <w:lang w:eastAsia="zh-CN"/>
         </w:rPr>
         <w:drawing>
           <wp:inline distT="0" distB="0" distL="0" distR="0">
@@ -1762,24 +1841,16 @@
       <w:pPr>
         <w:pStyle w:val="Heading2"/>
       </w:pPr>
-      <w:bookmarkStart w:id="9" w:name="_Toc448916864"/>
-      <w:r>
-        <w:t xml:space="preserve">Add </w:t>
-      </w:r>
-      <w:r>
-        <w:t>Student</w:t>
-      </w:r>
+      <w:bookmarkStart w:id="11" w:name="_Toc450041791"/>
+      <w:r>
+        <w:t>Add Student</w:t>
+      </w:r>
+      <w:bookmarkEnd w:id="11"/>
     </w:p>
     <w:p>
       <w:r>
         <w:tab/>
-        <w:t xml:space="preserve">The add </w:t>
-      </w:r>
-      <w:r>
-        <w:t>student</w:t>
-      </w:r>
-      <w:r>
-        <w:t xml:space="preserve"> screen is shown when the user selects add course from the home screen. From here the user can add a new course and add students to the course. The user can also return back to the home screen.</w:t>
+        <w:t>The add student screen is shown when the user selects add course from the home screen. From here the user can add a new course and add students to the course. The user can also return back to the home screen.</w:t>
       </w:r>
     </w:p>
     <w:p>
@@ -1790,7 +1861,6 @@
       <w:r>
         <w:rPr>
           <w:noProof/>
-          <w:lang w:eastAsia="zh-CN"/>
         </w:rPr>
         <w:lastRenderedPageBreak/>
         <w:drawing>
@@ -1858,10 +1928,11 @@
       <w:pPr>
         <w:pStyle w:val="Heading2"/>
       </w:pPr>
+      <w:bookmarkStart w:id="12" w:name="_Toc450041792"/>
       <w:r>
         <w:t>Take Attendance</w:t>
       </w:r>
-      <w:bookmarkEnd w:id="9"/>
+      <w:bookmarkEnd w:id="12"/>
     </w:p>
     <w:p>
       <w:r>
@@ -1877,7 +1948,6 @@
       <w:r>
         <w:rPr>
           <w:noProof/>
-          <w:lang w:eastAsia="zh-CN"/>
         </w:rPr>
         <w:lastRenderedPageBreak/>
         <w:drawing>
@@ -1946,11 +2016,11 @@
       <w:pPr>
         <w:pStyle w:val="Heading2"/>
       </w:pPr>
-      <w:bookmarkStart w:id="10" w:name="_Toc448916865"/>
+      <w:bookmarkStart w:id="13" w:name="_Toc450041793"/>
       <w:r>
         <w:t>Check Attendance</w:t>
       </w:r>
-      <w:bookmarkEnd w:id="10"/>
+      <w:bookmarkEnd w:id="13"/>
     </w:p>
     <w:p>
       <w:r>
@@ -1966,7 +2036,6 @@
       <w:r>
         <w:rPr>
           <w:noProof/>
-          <w:lang w:eastAsia="zh-CN"/>
         </w:rPr>
         <w:drawing>
           <wp:inline distT="0" distB="0" distL="0" distR="0">
@@ -2033,6 +2102,7 @@
       <w:pPr>
         <w:pStyle w:val="Heading2"/>
       </w:pPr>
+      <w:bookmarkStart w:id="14" w:name="_Toc450041794"/>
       <w:r>
         <w:lastRenderedPageBreak/>
         <w:t>Edit</w:t>
@@ -2043,8 +2113,7 @@
       <w:r>
         <w:t xml:space="preserve"> by Date</w:t>
       </w:r>
-      <w:bookmarkStart w:id="11" w:name="_GoBack"/>
-      <w:bookmarkEnd w:id="11"/>
+      <w:bookmarkEnd w:id="14"/>
     </w:p>
     <w:p>
       <w:r>
@@ -2060,7 +2129,6 @@
       <w:r>
         <w:rPr>
           <w:noProof/>
-          <w:lang w:eastAsia="zh-CN"/>
         </w:rPr>
         <w:drawing>
           <wp:inline distT="0" distB="0" distL="0" distR="0">
@@ -2111,34 +2179,13 @@
         <w:jc w:val="center"/>
       </w:pPr>
       <w:r>
-        <w:t>9</w:t>
-      </w:r>
-      <w:r>
-        <w:t xml:space="preserve">- </w:t>
-      </w:r>
-      <w:r>
-        <w:t xml:space="preserve">Edit </w:t>
-      </w:r>
-      <w:r>
-        <w:t>attendance</w:t>
-      </w:r>
-      <w:r>
-        <w:t xml:space="preserve"> by date</w:t>
-      </w:r>
-      <w:r>
-        <w:t xml:space="preserve"> screenshot</w:t>
-      </w:r>
-    </w:p>
-    <w:p/>
+        <w:t>9- Edit attendance by date screenshot</w:t>
+      </w:r>
+    </w:p>
     <w:p>
       <w:pPr>
         <w:pStyle w:val="Heading1"/>
       </w:pPr>
-      <w:bookmarkStart w:id="12" w:name="_Toc448916866"/>
-      <w:r>
-        <w:t>Possible Errors</w:t>
-      </w:r>
-      <w:bookmarkEnd w:id="12"/>
     </w:p>
     <w:p>
       <w:r>
@@ -2149,24 +2196,39 @@
       <w:pPr>
         <w:pStyle w:val="Heading1"/>
       </w:pPr>
-      <w:bookmarkStart w:id="13" w:name="_Toc448916867"/>
+      <w:bookmarkStart w:id="15" w:name="_Toc450041795"/>
       <w:r>
         <w:lastRenderedPageBreak/>
         <w:t>Index</w:t>
       </w:r>
-      <w:bookmarkEnd w:id="13"/>
-    </w:p>
-    <w:p>
-      <w:fldSimple w:instr=" INDEX \c &quot;2&quot; \z &quot;1033&quot; ">
-        <w:r>
-          <w:rPr>
-            <w:b/>
-            <w:bCs/>
-            <w:noProof/>
-          </w:rPr>
-          <w:t>No index entries found.</w:t>
-        </w:r>
-      </w:fldSimple>
+      <w:bookmarkEnd w:id="15"/>
+    </w:p>
+    <w:p>
+      <w:r>
+        <w:fldChar w:fldCharType="begin"/>
+      </w:r>
+      <w:r>
+        <w:instrText xml:space="preserve"> INDEX \c "2" \z "1033" </w:instrText>
+      </w:r>
+      <w:r>
+        <w:fldChar w:fldCharType="separate"/>
+      </w:r>
+      <w:r>
+        <w:rPr>
+          <w:b/>
+          <w:bCs/>
+          <w:noProof/>
+        </w:rPr>
+        <w:t>No index entries found.</w:t>
+      </w:r>
+      <w:r>
+        <w:rPr>
+          <w:b/>
+          <w:bCs/>
+          <w:noProof/>
+        </w:rPr>
+        <w:fldChar w:fldCharType="end"/>
+      </w:r>
     </w:p>
     <w:sectPr>
       <w:headerReference w:type="default" r:id="rId18"/>
@@ -2249,7 +2311,7 @@
           <w:rPr>
             <w:noProof/>
           </w:rPr>
-          <w:t>11</w:t>
+          <w:t>2</w:t>
         </w:r>
         <w:r>
           <w:rPr>
@@ -2358,7 +2420,7 @@
           <w:rPr>
             <w:noProof/>
           </w:rPr>
-          <w:t>11</w:t>
+          <w:t>2</w:t>
         </w:r>
         <w:r>
           <w:rPr>
@@ -2400,7 +2462,7 @@
   <w:docDefaults>
     <w:rPrDefault>
       <w:rPr>
-        <w:rFonts w:asciiTheme="minorHAnsi" w:eastAsia="宋体" w:hAnsiTheme="minorHAnsi" w:cstheme="minorBidi"/>
+        <w:rFonts w:asciiTheme="minorHAnsi" w:eastAsia="SimSun" w:hAnsiTheme="minorHAnsi" w:cstheme="minorBidi"/>
         <w:sz w:val="22"/>
         <w:szCs w:val="22"/>
         <w:lang w:val="en-US" w:eastAsia="en-US" w:bidi="ar-SA"/>
@@ -3430,7 +3492,7 @@
 </file>
 
 <file path=customXml/itemProps1.xml><?xml version="1.0" encoding="utf-8"?>
-<ds:datastoreItem xmlns:ds="http://schemas.openxmlformats.org/officeDocument/2006/customXml" ds:itemID="{416464CB-6394-4A0C-A4CC-809D1E42E072}">
+<ds:datastoreItem xmlns:ds="http://schemas.openxmlformats.org/officeDocument/2006/customXml" ds:itemID="{7F6C4FB7-41C1-4F15-84ED-35A5C0C7729F}">
   <ds:schemaRefs>
     <ds:schemaRef ds:uri="http://schemas.openxmlformats.org/officeDocument/2006/bibliography"/>
   </ds:schemaRefs>

</xml_diff>

<commit_message>
Added index entries for both manuals
</commit_message>
<xml_diff>
--- a/Manual/NewUserManual.docx
+++ b/Manual/NewUserManual.docx
@@ -588,6 +588,29 @@
             </w:r>
             <w:r>
               <w:rPr>
+                <w:rStyle w:val="Hyperlink"/>
+                <w:noProof/>
+              </w:rPr>
+              <w:fldChar w:fldCharType="begin"/>
+            </w:r>
+            <w:r>
+              <w:instrText xml:space="preserve"> XE "</w:instrText>
+            </w:r>
+            <w:r>
+              <w:instrText>Welcome</w:instrText>
+            </w:r>
+            <w:r>
+              <w:instrText xml:space="preserve">" </w:instrText>
+            </w:r>
+            <w:r>
+              <w:rPr>
+                <w:rStyle w:val="Hyperlink"/>
+                <w:noProof/>
+              </w:rPr>
+              <w:fldChar w:fldCharType="end"/>
+            </w:r>
+            <w:r>
+              <w:rPr>
                 <w:noProof/>
                 <w:webHidden/>
               </w:rPr>
@@ -658,6 +681,29 @@
             </w:r>
             <w:r>
               <w:rPr>
+                <w:rStyle w:val="Hyperlink"/>
+                <w:noProof/>
+              </w:rPr>
+              <w:fldChar w:fldCharType="begin"/>
+            </w:r>
+            <w:r>
+              <w:instrText xml:space="preserve"> XE "</w:instrText>
+            </w:r>
+            <w:r>
+              <w:instrText>Register</w:instrText>
+            </w:r>
+            <w:r>
+              <w:instrText xml:space="preserve">" </w:instrText>
+            </w:r>
+            <w:r>
+              <w:rPr>
+                <w:rStyle w:val="Hyperlink"/>
+                <w:noProof/>
+              </w:rPr>
+              <w:fldChar w:fldCharType="end"/>
+            </w:r>
+            <w:r>
+              <w:rPr>
                 <w:noProof/>
                 <w:webHidden/>
               </w:rPr>
@@ -728,6 +774,29 @@
             </w:r>
             <w:r>
               <w:rPr>
+                <w:rStyle w:val="Hyperlink"/>
+                <w:noProof/>
+              </w:rPr>
+              <w:fldChar w:fldCharType="begin"/>
+            </w:r>
+            <w:r>
+              <w:instrText xml:space="preserve"> XE "</w:instrText>
+            </w:r>
+            <w:r>
+              <w:instrText>Login</w:instrText>
+            </w:r>
+            <w:r>
+              <w:instrText xml:space="preserve">" </w:instrText>
+            </w:r>
+            <w:r>
+              <w:rPr>
+                <w:rStyle w:val="Hyperlink"/>
+                <w:noProof/>
+              </w:rPr>
+              <w:fldChar w:fldCharType="end"/>
+            </w:r>
+            <w:r>
+              <w:rPr>
                 <w:noProof/>
                 <w:webHidden/>
               </w:rPr>
@@ -798,6 +867,29 @@
             </w:r>
             <w:r>
               <w:rPr>
+                <w:rStyle w:val="Hyperlink"/>
+                <w:noProof/>
+              </w:rPr>
+              <w:fldChar w:fldCharType="begin"/>
+            </w:r>
+            <w:r>
+              <w:instrText xml:space="preserve"> XE "</w:instrText>
+            </w:r>
+            <w:r>
+              <w:instrText>Home</w:instrText>
+            </w:r>
+            <w:r>
+              <w:instrText xml:space="preserve">" </w:instrText>
+            </w:r>
+            <w:r>
+              <w:rPr>
+                <w:rStyle w:val="Hyperlink"/>
+                <w:noProof/>
+              </w:rPr>
+              <w:fldChar w:fldCharType="end"/>
+            </w:r>
+            <w:r>
+              <w:rPr>
                 <w:noProof/>
                 <w:webHidden/>
               </w:rPr>
@@ -868,6 +960,29 @@
             </w:r>
             <w:r>
               <w:rPr>
+                <w:rStyle w:val="Hyperlink"/>
+                <w:noProof/>
+              </w:rPr>
+              <w:fldChar w:fldCharType="begin"/>
+            </w:r>
+            <w:r>
+              <w:instrText xml:space="preserve"> XE "</w:instrText>
+            </w:r>
+            <w:r>
+              <w:instrText>Add Course</w:instrText>
+            </w:r>
+            <w:r>
+              <w:instrText xml:space="preserve">" </w:instrText>
+            </w:r>
+            <w:r>
+              <w:rPr>
+                <w:rStyle w:val="Hyperlink"/>
+                <w:noProof/>
+              </w:rPr>
+              <w:fldChar w:fldCharType="end"/>
+            </w:r>
+            <w:r>
+              <w:rPr>
                 <w:noProof/>
                 <w:webHidden/>
               </w:rPr>
@@ -938,6 +1053,29 @@
             </w:r>
             <w:r>
               <w:rPr>
+                <w:rStyle w:val="Hyperlink"/>
+                <w:noProof/>
+              </w:rPr>
+              <w:fldChar w:fldCharType="begin"/>
+            </w:r>
+            <w:r>
+              <w:instrText xml:space="preserve"> XE "</w:instrText>
+            </w:r>
+            <w:r>
+              <w:instrText>Add Student</w:instrText>
+            </w:r>
+            <w:r>
+              <w:instrText xml:space="preserve">" </w:instrText>
+            </w:r>
+            <w:r>
+              <w:rPr>
+                <w:rStyle w:val="Hyperlink"/>
+                <w:noProof/>
+              </w:rPr>
+              <w:fldChar w:fldCharType="end"/>
+            </w:r>
+            <w:r>
+              <w:rPr>
                 <w:noProof/>
                 <w:webHidden/>
               </w:rPr>
@@ -1008,6 +1146,29 @@
             </w:r>
             <w:r>
               <w:rPr>
+                <w:rStyle w:val="Hyperlink"/>
+                <w:noProof/>
+              </w:rPr>
+              <w:fldChar w:fldCharType="begin"/>
+            </w:r>
+            <w:r>
+              <w:instrText xml:space="preserve"> XE "</w:instrText>
+            </w:r>
+            <w:r>
+              <w:instrText>Take Attendance</w:instrText>
+            </w:r>
+            <w:r>
+              <w:instrText xml:space="preserve">" </w:instrText>
+            </w:r>
+            <w:r>
+              <w:rPr>
+                <w:rStyle w:val="Hyperlink"/>
+                <w:noProof/>
+              </w:rPr>
+              <w:fldChar w:fldCharType="end"/>
+            </w:r>
+            <w:r>
+              <w:rPr>
                 <w:noProof/>
                 <w:webHidden/>
               </w:rPr>
@@ -1078,6 +1239,29 @@
             </w:r>
             <w:r>
               <w:rPr>
+                <w:rStyle w:val="Hyperlink"/>
+                <w:noProof/>
+              </w:rPr>
+              <w:fldChar w:fldCharType="begin"/>
+            </w:r>
+            <w:r>
+              <w:instrText xml:space="preserve"> XE "</w:instrText>
+            </w:r>
+            <w:r>
+              <w:instrText>Check Attendance</w:instrText>
+            </w:r>
+            <w:r>
+              <w:instrText xml:space="preserve">" </w:instrText>
+            </w:r>
+            <w:r>
+              <w:rPr>
+                <w:rStyle w:val="Hyperlink"/>
+                <w:noProof/>
+              </w:rPr>
+              <w:fldChar w:fldCharType="end"/>
+            </w:r>
+            <w:r>
+              <w:rPr>
                 <w:noProof/>
                 <w:webHidden/>
               </w:rPr>
@@ -1144,7 +1328,37 @@
                 <w:rStyle w:val="Hyperlink"/>
                 <w:noProof/>
               </w:rPr>
-              <w:t>Edit Attendance by Date</w:t>
+              <w:t>Edit Attendance</w:t>
+            </w:r>
+            <w:r>
+              <w:rPr>
+                <w:rStyle w:val="Hyperlink"/>
+                <w:noProof/>
+              </w:rPr>
+              <w:fldChar w:fldCharType="begin"/>
+            </w:r>
+            <w:r>
+              <w:instrText xml:space="preserve"> XE "</w:instrText>
+            </w:r>
+            <w:r>
+              <w:instrText>Edit Attendance</w:instrText>
+            </w:r>
+            <w:r>
+              <w:instrText xml:space="preserve">" </w:instrText>
+            </w:r>
+            <w:r>
+              <w:rPr>
+                <w:rStyle w:val="Hyperlink"/>
+                <w:noProof/>
+              </w:rPr>
+              <w:fldChar w:fldCharType="end"/>
+            </w:r>
+            <w:r>
+              <w:rPr>
+                <w:rStyle w:val="Hyperlink"/>
+                <w:noProof/>
+              </w:rPr>
+              <w:t xml:space="preserve"> by Date</w:t>
             </w:r>
             <w:r>
               <w:rPr>
@@ -1299,27 +1513,25 @@
       <w:r>
         <w:t>Purpose</w:t>
       </w:r>
-      <w:bookmarkStart w:id="2" w:name="_GoBack"/>
       <w:bookmarkEnd w:id="1"/>
+    </w:p>
+    <w:p>
+      <w:r>
+        <w:tab/>
+      </w:r>
+      <w:r>
+        <w:t>At the time of this software’s inception our school (Concord University) handled taking roll either by passing around a roll sheet or by doing roll call. However, this method of taking attendance is time consuming and distracting. We have created this software in an attempt to mitigate the potentially adverse impacts of the taking attendance.</w:t>
+      </w:r>
+    </w:p>
+    <w:p>
+      <w:pPr>
+        <w:pStyle w:val="Heading2"/>
+      </w:pPr>
+      <w:bookmarkStart w:id="2" w:name="_Toc450041783"/>
+      <w:r>
+        <w:t>Description</w:t>
+      </w:r>
       <w:bookmarkEnd w:id="2"/>
-    </w:p>
-    <w:p>
-      <w:r>
-        <w:tab/>
-      </w:r>
-      <w:r>
-        <w:t>At the time of this software’s inception our school (Concord University) handled taking roll either by passing around a roll sheet or by doing roll call. However, this method of taking attendance is time consuming and distracting. We have created this software in an attempt to mitigate the potentially adverse impacts of the taking attendance.</w:t>
-      </w:r>
-    </w:p>
-    <w:p>
-      <w:pPr>
-        <w:pStyle w:val="Heading2"/>
-      </w:pPr>
-      <w:bookmarkStart w:id="3" w:name="_Toc450041783"/>
-      <w:r>
-        <w:t>Description</w:t>
-      </w:r>
-      <w:bookmarkEnd w:id="3"/>
     </w:p>
     <w:p>
       <w:r>
@@ -1336,12 +1548,12 @@
       <w:pPr>
         <w:pStyle w:val="Heading1"/>
       </w:pPr>
-      <w:bookmarkStart w:id="4" w:name="_Toc450041784"/>
+      <w:bookmarkStart w:id="3" w:name="_Toc450041784"/>
       <w:r>
         <w:lastRenderedPageBreak/>
         <w:t>First Time Use</w:t>
       </w:r>
-      <w:bookmarkEnd w:id="4"/>
+      <w:bookmarkEnd w:id="3"/>
     </w:p>
     <w:p>
       <w:r>
@@ -1373,12 +1585,12 @@
       <w:pPr>
         <w:pStyle w:val="Heading1"/>
       </w:pPr>
-      <w:bookmarkStart w:id="5" w:name="_Toc450041785"/>
+      <w:bookmarkStart w:id="4" w:name="_Toc450041785"/>
       <w:r>
         <w:lastRenderedPageBreak/>
         <w:t>Navigating the Software</w:t>
       </w:r>
-      <w:bookmarkEnd w:id="5"/>
+      <w:bookmarkEnd w:id="4"/>
     </w:p>
     <w:p>
       <w:r>
@@ -1390,11 +1602,26 @@
       <w:pPr>
         <w:pStyle w:val="Heading2"/>
       </w:pPr>
-      <w:bookmarkStart w:id="6" w:name="_Toc450041786"/>
+      <w:bookmarkStart w:id="5" w:name="_Toc450041786"/>
       <w:r>
         <w:t>Welcome</w:t>
       </w:r>
-      <w:bookmarkEnd w:id="6"/>
+      <w:bookmarkEnd w:id="5"/>
+      <w:r>
+        <w:fldChar w:fldCharType="begin"/>
+      </w:r>
+      <w:r>
+        <w:instrText xml:space="preserve"> XE "</w:instrText>
+      </w:r>
+      <w:r>
+        <w:instrText>Welcome</w:instrText>
+      </w:r>
+      <w:r>
+        <w:instrText xml:space="preserve">" </w:instrText>
+      </w:r>
+      <w:r>
+        <w:fldChar w:fldCharType="end"/>
+      </w:r>
     </w:p>
     <w:p>
       <w:r>
@@ -1415,7 +1642,7 @@
           <w:noProof/>
         </w:rPr>
         <w:drawing>
-          <wp:inline distT="0" distB="0" distL="0" distR="0" wp14:anchorId="4AC4EA8A" wp14:editId="7F66857A">
+          <wp:inline distT="0" distB="0" distL="0" distR="0" wp14:anchorId="2772DB8D" wp14:editId="7C5D8590">
             <wp:extent cx="3384875" cy="2570480"/>
             <wp:effectExtent l="0" t="0" r="6350" b="1270"/>
             <wp:docPr id="1" name="Picture 1"/>
@@ -1462,27 +1689,73 @@
         <w:pStyle w:val="Caption"/>
         <w:jc w:val="center"/>
       </w:pPr>
-      <w:fldSimple w:instr=" SEQ Figure \* ARABIC ">
-        <w:r>
-          <w:rPr>
-            <w:noProof/>
-          </w:rPr>
-          <w:t>1</w:t>
-        </w:r>
-      </w:fldSimple>
-      <w:r>
-        <w:t>- Welcome screen screenshot</w:t>
+      <w:r>
+        <w:fldChar w:fldCharType="begin"/>
+      </w:r>
+      <w:r>
+        <w:instrText xml:space="preserve"> SEQ Figure \* ARABIC </w:instrText>
+      </w:r>
+      <w:r>
+        <w:fldChar w:fldCharType="separate"/>
+      </w:r>
+      <w:r>
+        <w:rPr>
+          <w:noProof/>
+        </w:rPr>
+        <w:t>1</w:t>
+      </w:r>
+      <w:r>
+        <w:rPr>
+          <w:noProof/>
+        </w:rPr>
+        <w:fldChar w:fldCharType="end"/>
+      </w:r>
+      <w:r>
+        <w:t>- Welcome</w:t>
+      </w:r>
+      <w:r>
+        <w:fldChar w:fldCharType="begin"/>
+      </w:r>
+      <w:r>
+        <w:instrText xml:space="preserve"> XE "</w:instrText>
+      </w:r>
+      <w:r>
+        <w:instrText>Welcome</w:instrText>
+      </w:r>
+      <w:r>
+        <w:instrText xml:space="preserve">" </w:instrText>
+      </w:r>
+      <w:r>
+        <w:fldChar w:fldCharType="end"/>
+      </w:r>
+      <w:r>
+        <w:t xml:space="preserve"> screen screenshot</w:t>
       </w:r>
     </w:p>
     <w:p>
       <w:pPr>
         <w:pStyle w:val="Heading2"/>
       </w:pPr>
-      <w:bookmarkStart w:id="7" w:name="_Toc450041787"/>
+      <w:bookmarkStart w:id="6" w:name="_Toc450041787"/>
       <w:r>
         <w:t>Register</w:t>
       </w:r>
-      <w:bookmarkEnd w:id="7"/>
+      <w:bookmarkEnd w:id="6"/>
+      <w:r>
+        <w:fldChar w:fldCharType="begin"/>
+      </w:r>
+      <w:r>
+        <w:instrText xml:space="preserve"> XE "</w:instrText>
+      </w:r>
+      <w:r>
+        <w:instrText>Register</w:instrText>
+      </w:r>
+      <w:r>
+        <w:instrText xml:space="preserve">" </w:instrText>
+      </w:r>
+      <w:r>
+        <w:fldChar w:fldCharType="end"/>
+      </w:r>
     </w:p>
     <w:p>
       <w:r>
@@ -1501,7 +1774,7 @@
         </w:rPr>
         <w:lastRenderedPageBreak/>
         <w:drawing>
-          <wp:inline distT="0" distB="0" distL="0" distR="0" wp14:anchorId="32DB151E" wp14:editId="19C5DC5E">
+          <wp:inline distT="0" distB="0" distL="0" distR="0" wp14:anchorId="7AFECAD8" wp14:editId="1BB8AEEA">
             <wp:extent cx="3448050" cy="2834695"/>
             <wp:effectExtent l="0" t="0" r="0" b="3810"/>
             <wp:docPr id="2" name="Picture 2"/>
@@ -1548,27 +1821,73 @@
         <w:pStyle w:val="Caption"/>
         <w:jc w:val="center"/>
       </w:pPr>
-      <w:fldSimple w:instr=" SEQ Figure \* ARABIC ">
-        <w:r>
-          <w:rPr>
-            <w:noProof/>
-          </w:rPr>
-          <w:t>2</w:t>
-        </w:r>
-      </w:fldSimple>
-      <w:r>
-        <w:t>- Register screen screenshot</w:t>
+      <w:r>
+        <w:fldChar w:fldCharType="begin"/>
+      </w:r>
+      <w:r>
+        <w:instrText xml:space="preserve"> SEQ Figure \* ARABIC </w:instrText>
+      </w:r>
+      <w:r>
+        <w:fldChar w:fldCharType="separate"/>
+      </w:r>
+      <w:r>
+        <w:rPr>
+          <w:noProof/>
+        </w:rPr>
+        <w:t>2</w:t>
+      </w:r>
+      <w:r>
+        <w:rPr>
+          <w:noProof/>
+        </w:rPr>
+        <w:fldChar w:fldCharType="end"/>
+      </w:r>
+      <w:r>
+        <w:t>- Register</w:t>
+      </w:r>
+      <w:r>
+        <w:fldChar w:fldCharType="begin"/>
+      </w:r>
+      <w:r>
+        <w:instrText xml:space="preserve"> XE "</w:instrText>
+      </w:r>
+      <w:r>
+        <w:instrText>Register</w:instrText>
+      </w:r>
+      <w:r>
+        <w:instrText xml:space="preserve">" </w:instrText>
+      </w:r>
+      <w:r>
+        <w:fldChar w:fldCharType="end"/>
+      </w:r>
+      <w:r>
+        <w:t xml:space="preserve"> screen screenshot</w:t>
       </w:r>
     </w:p>
     <w:p>
       <w:pPr>
         <w:pStyle w:val="Heading2"/>
       </w:pPr>
-      <w:bookmarkStart w:id="8" w:name="_Toc450041788"/>
+      <w:bookmarkStart w:id="7" w:name="_Toc450041788"/>
       <w:r>
         <w:t>Login</w:t>
       </w:r>
-      <w:bookmarkEnd w:id="8"/>
+      <w:bookmarkEnd w:id="7"/>
+      <w:r>
+        <w:fldChar w:fldCharType="begin"/>
+      </w:r>
+      <w:r>
+        <w:instrText xml:space="preserve"> XE "</w:instrText>
+      </w:r>
+      <w:r>
+        <w:instrText>Login</w:instrText>
+      </w:r>
+      <w:r>
+        <w:instrText xml:space="preserve">" </w:instrText>
+      </w:r>
+      <w:r>
+        <w:fldChar w:fldCharType="end"/>
+      </w:r>
     </w:p>
     <w:p>
       <w:r>
@@ -1586,7 +1905,7 @@
           <w:noProof/>
         </w:rPr>
         <w:drawing>
-          <wp:inline distT="0" distB="0" distL="0" distR="0" wp14:anchorId="65E80B7F" wp14:editId="120DFB94">
+          <wp:inline distT="0" distB="0" distL="0" distR="0" wp14:anchorId="333D00FA" wp14:editId="465B4B31">
             <wp:extent cx="3659645" cy="2777968"/>
             <wp:effectExtent l="0" t="0" r="0" b="3810"/>
             <wp:docPr id="3" name="Picture 3"/>
@@ -1633,28 +1952,74 @@
         <w:pStyle w:val="Caption"/>
         <w:jc w:val="center"/>
       </w:pPr>
-      <w:fldSimple w:instr=" SEQ Figure \* ARABIC ">
-        <w:r>
-          <w:rPr>
-            <w:noProof/>
-          </w:rPr>
-          <w:t>3</w:t>
-        </w:r>
-      </w:fldSimple>
-      <w:r>
-        <w:t>- Login screen screenshot</w:t>
+      <w:r>
+        <w:fldChar w:fldCharType="begin"/>
+      </w:r>
+      <w:r>
+        <w:instrText xml:space="preserve"> SEQ Figure \* ARABIC </w:instrText>
+      </w:r>
+      <w:r>
+        <w:fldChar w:fldCharType="separate"/>
+      </w:r>
+      <w:r>
+        <w:rPr>
+          <w:noProof/>
+        </w:rPr>
+        <w:t>3</w:t>
+      </w:r>
+      <w:r>
+        <w:rPr>
+          <w:noProof/>
+        </w:rPr>
+        <w:fldChar w:fldCharType="end"/>
+      </w:r>
+      <w:r>
+        <w:t>- Login</w:t>
+      </w:r>
+      <w:r>
+        <w:fldChar w:fldCharType="begin"/>
+      </w:r>
+      <w:r>
+        <w:instrText xml:space="preserve"> XE "</w:instrText>
+      </w:r>
+      <w:r>
+        <w:instrText>Login</w:instrText>
+      </w:r>
+      <w:r>
+        <w:instrText xml:space="preserve">" </w:instrText>
+      </w:r>
+      <w:r>
+        <w:fldChar w:fldCharType="end"/>
+      </w:r>
+      <w:r>
+        <w:t xml:space="preserve"> screen screenshot</w:t>
       </w:r>
     </w:p>
     <w:p>
       <w:pPr>
         <w:pStyle w:val="Heading2"/>
       </w:pPr>
-      <w:bookmarkStart w:id="9" w:name="_Toc450041789"/>
+      <w:bookmarkStart w:id="8" w:name="_Toc450041789"/>
       <w:r>
         <w:lastRenderedPageBreak/>
         <w:t>Home</w:t>
       </w:r>
-      <w:bookmarkEnd w:id="9"/>
+      <w:bookmarkEnd w:id="8"/>
+      <w:r>
+        <w:fldChar w:fldCharType="begin"/>
+      </w:r>
+      <w:r>
+        <w:instrText xml:space="preserve"> XE "</w:instrText>
+      </w:r>
+      <w:r>
+        <w:instrText>Home</w:instrText>
+      </w:r>
+      <w:r>
+        <w:instrText xml:space="preserve">" </w:instrText>
+      </w:r>
+      <w:r>
+        <w:fldChar w:fldCharType="end"/>
+      </w:r>
     </w:p>
     <w:p>
       <w:r>
@@ -1690,7 +2055,7 @@
           <w:noProof/>
         </w:rPr>
         <w:drawing>
-          <wp:inline distT="0" distB="0" distL="0" distR="0">
+          <wp:inline distT="0" distB="0" distL="0" distR="0" wp14:anchorId="43A446D7" wp14:editId="103E8D23">
             <wp:extent cx="4857750" cy="4704884"/>
             <wp:effectExtent l="0" t="0" r="0" b="635"/>
             <wp:docPr id="11" name="Picture 11"/>
@@ -1737,16 +2102,47 @@
         <w:pStyle w:val="Caption"/>
         <w:jc w:val="center"/>
       </w:pPr>
-      <w:fldSimple w:instr=" SEQ Figure \* ARABIC ">
-        <w:r>
-          <w:rPr>
-            <w:noProof/>
-          </w:rPr>
-          <w:t>4</w:t>
-        </w:r>
-      </w:fldSimple>
-      <w:r>
-        <w:t>- Home screen screenshot</w:t>
+      <w:r>
+        <w:fldChar w:fldCharType="begin"/>
+      </w:r>
+      <w:r>
+        <w:instrText xml:space="preserve"> SEQ Figure \* ARABIC </w:instrText>
+      </w:r>
+      <w:r>
+        <w:fldChar w:fldCharType="separate"/>
+      </w:r>
+      <w:r>
+        <w:rPr>
+          <w:noProof/>
+        </w:rPr>
+        <w:t>4</w:t>
+      </w:r>
+      <w:r>
+        <w:rPr>
+          <w:noProof/>
+        </w:rPr>
+        <w:fldChar w:fldCharType="end"/>
+      </w:r>
+      <w:r>
+        <w:t>- Home</w:t>
+      </w:r>
+      <w:r>
+        <w:fldChar w:fldCharType="begin"/>
+      </w:r>
+      <w:r>
+        <w:instrText xml:space="preserve"> XE "</w:instrText>
+      </w:r>
+      <w:r>
+        <w:instrText>Home</w:instrText>
+      </w:r>
+      <w:r>
+        <w:instrText xml:space="preserve">" </w:instrText>
+      </w:r>
+      <w:r>
+        <w:fldChar w:fldCharType="end"/>
+      </w:r>
+      <w:r>
+        <w:t xml:space="preserve"> screen screenshot</w:t>
       </w:r>
     </w:p>
     <w:p/>
@@ -1754,12 +2150,27 @@
       <w:pPr>
         <w:pStyle w:val="Heading2"/>
       </w:pPr>
-      <w:bookmarkStart w:id="10" w:name="_Toc450041790"/>
+      <w:bookmarkStart w:id="9" w:name="_Toc450041790"/>
       <w:r>
         <w:lastRenderedPageBreak/>
         <w:t>Add Course</w:t>
       </w:r>
-      <w:bookmarkEnd w:id="10"/>
+      <w:bookmarkEnd w:id="9"/>
+      <w:r>
+        <w:fldChar w:fldCharType="begin"/>
+      </w:r>
+      <w:r>
+        <w:instrText xml:space="preserve"> XE "</w:instrText>
+      </w:r>
+      <w:r>
+        <w:instrText>Add Course</w:instrText>
+      </w:r>
+      <w:r>
+        <w:instrText xml:space="preserve">" </w:instrText>
+      </w:r>
+      <w:r>
+        <w:fldChar w:fldCharType="end"/>
+      </w:r>
     </w:p>
     <w:p>
       <w:r>
@@ -1777,7 +2188,7 @@
           <w:noProof/>
         </w:rPr>
         <w:drawing>
-          <wp:inline distT="0" distB="0" distL="0" distR="0">
+          <wp:inline distT="0" distB="0" distL="0" distR="0" wp14:anchorId="2C524C4E" wp14:editId="6C461EC1">
             <wp:extent cx="4400550" cy="3354265"/>
             <wp:effectExtent l="0" t="0" r="0" b="0"/>
             <wp:docPr id="13" name="Picture 13"/>
@@ -1841,11 +2252,26 @@
       <w:pPr>
         <w:pStyle w:val="Heading2"/>
       </w:pPr>
-      <w:bookmarkStart w:id="11" w:name="_Toc450041791"/>
+      <w:bookmarkStart w:id="10" w:name="_Toc450041791"/>
       <w:r>
         <w:t>Add Student</w:t>
       </w:r>
-      <w:bookmarkEnd w:id="11"/>
+      <w:bookmarkEnd w:id="10"/>
+      <w:r>
+        <w:fldChar w:fldCharType="begin"/>
+      </w:r>
+      <w:r>
+        <w:instrText xml:space="preserve"> XE "</w:instrText>
+      </w:r>
+      <w:r>
+        <w:instrText>Add Student</w:instrText>
+      </w:r>
+      <w:r>
+        <w:instrText xml:space="preserve">" </w:instrText>
+      </w:r>
+      <w:r>
+        <w:fldChar w:fldCharType="end"/>
+      </w:r>
     </w:p>
     <w:p>
       <w:r>
@@ -1864,7 +2290,7 @@
         </w:rPr>
         <w:lastRenderedPageBreak/>
         <w:drawing>
-          <wp:inline distT="0" distB="0" distL="0" distR="0">
+          <wp:inline distT="0" distB="0" distL="0" distR="0" wp14:anchorId="0C394B56" wp14:editId="0D0BCD2E">
             <wp:extent cx="4250990" cy="3228975"/>
             <wp:effectExtent l="0" t="0" r="0" b="0"/>
             <wp:docPr id="14" name="Picture 14"/>
@@ -1928,11 +2354,26 @@
       <w:pPr>
         <w:pStyle w:val="Heading2"/>
       </w:pPr>
-      <w:bookmarkStart w:id="12" w:name="_Toc450041792"/>
+      <w:bookmarkStart w:id="11" w:name="_Toc450041792"/>
       <w:r>
         <w:t>Take Attendance</w:t>
       </w:r>
-      <w:bookmarkEnd w:id="12"/>
+      <w:bookmarkEnd w:id="11"/>
+      <w:r>
+        <w:fldChar w:fldCharType="begin"/>
+      </w:r>
+      <w:r>
+        <w:instrText xml:space="preserve"> XE "</w:instrText>
+      </w:r>
+      <w:r>
+        <w:instrText>Take Attendance</w:instrText>
+      </w:r>
+      <w:r>
+        <w:instrText xml:space="preserve">" </w:instrText>
+      </w:r>
+      <w:r>
+        <w:fldChar w:fldCharType="end"/>
+      </w:r>
     </w:p>
     <w:p>
       <w:r>
@@ -1951,7 +2392,7 @@
         </w:rPr>
         <w:lastRenderedPageBreak/>
         <w:drawing>
-          <wp:inline distT="0" distB="0" distL="0" distR="0">
+          <wp:inline distT="0" distB="0" distL="0" distR="0" wp14:anchorId="398A7CFA" wp14:editId="10E94715">
             <wp:extent cx="4092502" cy="3105150"/>
             <wp:effectExtent l="0" t="0" r="3810" b="0"/>
             <wp:docPr id="15" name="Picture 15"/>
@@ -2016,16 +2457,31 @@
       <w:pPr>
         <w:pStyle w:val="Heading2"/>
       </w:pPr>
-      <w:bookmarkStart w:id="13" w:name="_Toc450041793"/>
+      <w:bookmarkStart w:id="12" w:name="_Toc450041793"/>
       <w:r>
         <w:t>Check Attendance</w:t>
       </w:r>
-      <w:bookmarkEnd w:id="13"/>
+      <w:bookmarkEnd w:id="12"/>
+      <w:r>
+        <w:fldChar w:fldCharType="begin"/>
+      </w:r>
+      <w:r>
+        <w:instrText xml:space="preserve"> XE "</w:instrText>
+      </w:r>
+      <w:r>
+        <w:instrText>Check Attendance</w:instrText>
+      </w:r>
+      <w:r>
+        <w:instrText xml:space="preserve">" </w:instrText>
+      </w:r>
+      <w:r>
+        <w:fldChar w:fldCharType="end"/>
+      </w:r>
     </w:p>
     <w:p>
       <w:r>
         <w:tab/>
-        <w:t>The check attendance screen is shown when the user selects check attendance from the home screen. From here the user can look at and edit the attendance records for any student. The user can also return back to the home screen.</w:t>
+        <w:t>The check attendance screen is shown when the user selects check attendance from the home screen. From here the user can look at the attendance records for any student. The user can also return back to the home screen.</w:t>
       </w:r>
     </w:p>
     <w:p>
@@ -2038,7 +2494,7 @@
           <w:noProof/>
         </w:rPr>
         <w:drawing>
-          <wp:inline distT="0" distB="0" distL="0" distR="0">
+          <wp:inline distT="0" distB="0" distL="0" distR="0" wp14:anchorId="6915D067" wp14:editId="04E8E600">
             <wp:extent cx="4714875" cy="2250281"/>
             <wp:effectExtent l="0" t="0" r="0" b="0"/>
             <wp:docPr id="16" name="Picture 16"/>
@@ -2102,7 +2558,7 @@
       <w:pPr>
         <w:pStyle w:val="Heading2"/>
       </w:pPr>
-      <w:bookmarkStart w:id="14" w:name="_Toc450041794"/>
+      <w:bookmarkStart w:id="13" w:name="_Toc450041794"/>
       <w:r>
         <w:lastRenderedPageBreak/>
         <w:t>Edit</w:t>
@@ -2111,14 +2567,41 @@
         <w:t xml:space="preserve"> Attendance</w:t>
       </w:r>
       <w:r>
+        <w:fldChar w:fldCharType="begin"/>
+      </w:r>
+      <w:r>
+        <w:instrText xml:space="preserve"> XE "</w:instrText>
+      </w:r>
+      <w:r>
+        <w:instrText>Edit Attendance</w:instrText>
+      </w:r>
+      <w:r>
+        <w:instrText xml:space="preserve">" </w:instrText>
+      </w:r>
+      <w:r>
+        <w:fldChar w:fldCharType="end"/>
+      </w:r>
+      <w:r>
         <w:t xml:space="preserve"> by Date</w:t>
       </w:r>
-      <w:bookmarkEnd w:id="14"/>
+      <w:bookmarkEnd w:id="13"/>
     </w:p>
     <w:p>
       <w:r>
         <w:tab/>
-        <w:t>The check attendance screen is shown when the user selects check attendance from the home screen. From here the user can look at and edit the attendance records for any student. The user can also return back to the home screen.</w:t>
+        <w:t xml:space="preserve">The </w:t>
+      </w:r>
+      <w:r>
+        <w:t>edit</w:t>
+      </w:r>
+      <w:r>
+        <w:t xml:space="preserve"> attendance screen is shown when the user selects </w:t>
+      </w:r>
+      <w:r>
+        <w:t>edit</w:t>
+      </w:r>
+      <w:r>
+        <w:t xml:space="preserve"> attendance from the home screen. From here the user edit the attendance records for any student. The user can also return back to the home screen.</w:t>
       </w:r>
     </w:p>
     <w:p>
@@ -2196,14 +2679,30 @@
       <w:pPr>
         <w:pStyle w:val="Heading1"/>
       </w:pPr>
-      <w:bookmarkStart w:id="15" w:name="_Toc450041795"/>
+      <w:bookmarkStart w:id="14" w:name="_Toc450041795"/>
       <w:r>
         <w:lastRenderedPageBreak/>
         <w:t>Index</w:t>
       </w:r>
-      <w:bookmarkEnd w:id="15"/>
-    </w:p>
-    <w:p>
+      <w:bookmarkEnd w:id="14"/>
+    </w:p>
+    <w:p>
+      <w:pPr>
+        <w:rPr>
+          <w:noProof/>
+        </w:rPr>
+        <w:sectPr>
+          <w:headerReference w:type="default" r:id="rId18"/>
+          <w:footerReference w:type="default" r:id="rId19"/>
+          <w:headerReference w:type="first" r:id="rId20"/>
+          <w:footerReference w:type="first" r:id="rId21"/>
+          <w:pgSz w:w="12240" w:h="15840"/>
+          <w:pgMar w:top="1440" w:right="1440" w:bottom="1440" w:left="1440" w:header="720" w:footer="720" w:gutter="0"/>
+          <w:cols w:space="720"/>
+          <w:titlePg/>
+          <w:docGrid w:linePitch="360"/>
+        </w:sectPr>
+      </w:pPr>
       <w:r>
         <w:fldChar w:fldCharType="begin"/>
       </w:r>
@@ -2213,28 +2712,189 @@
       <w:r>
         <w:fldChar w:fldCharType="separate"/>
       </w:r>
+    </w:p>
+    <w:p>
+      <w:pPr>
+        <w:pStyle w:val="Index1"/>
+        <w:tabs>
+          <w:tab w:val="right" w:leader="dot" w:pos="4310"/>
+        </w:tabs>
+        <w:rPr>
+          <w:noProof/>
+        </w:rPr>
+      </w:pPr>
+      <w:r>
+        <w:rPr>
+          <w:noProof/>
+        </w:rPr>
+        <w:t>Add Course, 2, 8</w:t>
+      </w:r>
+    </w:p>
+    <w:p>
+      <w:pPr>
+        <w:pStyle w:val="Index1"/>
+        <w:tabs>
+          <w:tab w:val="right" w:leader="dot" w:pos="4310"/>
+        </w:tabs>
+        <w:rPr>
+          <w:noProof/>
+        </w:rPr>
+      </w:pPr>
+      <w:r>
+        <w:rPr>
+          <w:noProof/>
+        </w:rPr>
+        <w:t>Add Student, 2, 8</w:t>
+      </w:r>
+    </w:p>
+    <w:p>
+      <w:pPr>
+        <w:pStyle w:val="Index1"/>
+        <w:tabs>
+          <w:tab w:val="right" w:leader="dot" w:pos="4310"/>
+        </w:tabs>
+        <w:rPr>
+          <w:noProof/>
+        </w:rPr>
+      </w:pPr>
+      <w:r>
+        <w:rPr>
+          <w:noProof/>
+        </w:rPr>
+        <w:t>Check Attendance, 2, 10</w:t>
+      </w:r>
+    </w:p>
+    <w:p>
+      <w:pPr>
+        <w:pStyle w:val="Index1"/>
+        <w:tabs>
+          <w:tab w:val="right" w:leader="dot" w:pos="4310"/>
+        </w:tabs>
+        <w:rPr>
+          <w:noProof/>
+        </w:rPr>
+      </w:pPr>
+      <w:r>
+        <w:rPr>
+          <w:noProof/>
+        </w:rPr>
+        <w:t>Edit Attendance, 2, 11</w:t>
+      </w:r>
+    </w:p>
+    <w:p>
+      <w:pPr>
+        <w:pStyle w:val="Index1"/>
+        <w:tabs>
+          <w:tab w:val="right" w:leader="dot" w:pos="4310"/>
+        </w:tabs>
+        <w:rPr>
+          <w:noProof/>
+        </w:rPr>
+      </w:pPr>
+      <w:r>
+        <w:rPr>
+          <w:noProof/>
+        </w:rPr>
+        <w:t>Home, 2, 7</w:t>
+      </w:r>
+    </w:p>
+    <w:p>
+      <w:pPr>
+        <w:pStyle w:val="Index1"/>
+        <w:tabs>
+          <w:tab w:val="right" w:leader="dot" w:pos="4310"/>
+        </w:tabs>
+        <w:rPr>
+          <w:noProof/>
+        </w:rPr>
+      </w:pPr>
+      <w:r>
+        <w:rPr>
+          <w:noProof/>
+        </w:rPr>
+        <w:t>Login, 2, 6</w:t>
+      </w:r>
+    </w:p>
+    <w:p>
+      <w:pPr>
+        <w:pStyle w:val="Index1"/>
+        <w:tabs>
+          <w:tab w:val="right" w:leader="dot" w:pos="4310"/>
+        </w:tabs>
+        <w:rPr>
+          <w:noProof/>
+        </w:rPr>
+      </w:pPr>
+      <w:r>
+        <w:rPr>
+          <w:noProof/>
+        </w:rPr>
+        <w:t>Register, 2, 5, 6</w:t>
+      </w:r>
+    </w:p>
+    <w:p>
+      <w:pPr>
+        <w:pStyle w:val="Index1"/>
+        <w:tabs>
+          <w:tab w:val="right" w:leader="dot" w:pos="4310"/>
+        </w:tabs>
+        <w:rPr>
+          <w:noProof/>
+        </w:rPr>
+      </w:pPr>
+      <w:r>
+        <w:rPr>
+          <w:noProof/>
+        </w:rPr>
+        <w:t>Take Attendance, 2, 9</w:t>
+      </w:r>
+    </w:p>
+    <w:p>
+      <w:pPr>
+        <w:pStyle w:val="Index1"/>
+        <w:tabs>
+          <w:tab w:val="right" w:leader="dot" w:pos="4310"/>
+        </w:tabs>
+        <w:rPr>
+          <w:noProof/>
+        </w:rPr>
+      </w:pPr>
+      <w:r>
+        <w:rPr>
+          <w:noProof/>
+        </w:rPr>
+        <w:t>Welcome, 2, 5</w:t>
+      </w:r>
+    </w:p>
+    <w:p>
+      <w:pPr>
+        <w:rPr>
+          <w:noProof/>
+        </w:rPr>
+        <w:sectPr>
+          <w:type w:val="continuous"/>
+          <w:pgSz w:w="12240" w:h="15840"/>
+          <w:pgMar w:top="1440" w:right="1440" w:bottom="1440" w:left="1440" w:header="720" w:footer="720" w:gutter="0"/>
+          <w:cols w:num="2" w:space="720"/>
+          <w:titlePg/>
+          <w:docGrid w:linePitch="360"/>
+        </w:sectPr>
+      </w:pPr>
+    </w:p>
+    <w:p>
       <w:r>
         <w:rPr>
           <w:b/>
           <w:bCs/>
           <w:noProof/>
         </w:rPr>
-        <w:t>No index entries found.</w:t>
-      </w:r>
-      <w:r>
-        <w:rPr>
-          <w:b/>
-          <w:bCs/>
-          <w:noProof/>
-        </w:rPr>
         <w:fldChar w:fldCharType="end"/>
       </w:r>
+      <w:bookmarkStart w:id="15" w:name="_GoBack"/>
+      <w:bookmarkEnd w:id="15"/>
     </w:p>
     <w:sectPr>
-      <w:headerReference w:type="default" r:id="rId18"/>
-      <w:footerReference w:type="default" r:id="rId19"/>
-      <w:headerReference w:type="first" r:id="rId20"/>
-      <w:footerReference w:type="first" r:id="rId21"/>
+      <w:type w:val="continuous"/>
       <w:pgSz w:w="12240" w:h="15840"/>
       <w:pgMar w:top="1440" w:right="1440" w:bottom="1440" w:left="1440" w:header="720" w:footer="720" w:gutter="0"/>
       <w:cols w:space="720"/>
@@ -2311,7 +2971,7 @@
           <w:rPr>
             <w:noProof/>
           </w:rPr>
-          <w:t>2</w:t>
+          <w:t>12</w:t>
         </w:r>
         <w:r>
           <w:rPr>
@@ -2420,7 +3080,7 @@
           <w:rPr>
             <w:noProof/>
           </w:rPr>
-          <w:t>2</w:t>
+          <w:t>12</w:t>
         </w:r>
         <w:r>
           <w:rPr>
@@ -3223,6 +3883,20 @@
       <w:ind w:firstLineChars="200" w:firstLine="420"/>
     </w:pPr>
   </w:style>
+  <w:style w:type="paragraph" w:styleId="Index1">
+    <w:name w:val="index 1"/>
+    <w:basedOn w:val="Normal"/>
+    <w:next w:val="Normal"/>
+    <w:autoRedefine/>
+    <w:uiPriority w:val="99"/>
+    <w:semiHidden/>
+    <w:unhideWhenUsed/>
+    <w:rsid w:val="00873F72"/>
+    <w:pPr>
+      <w:spacing w:line="240" w:lineRule="auto"/>
+      <w:ind w:left="240" w:hanging="240"/>
+    </w:pPr>
+  </w:style>
 </w:styles>
 </file>
 
@@ -3492,7 +4166,7 @@
 </file>
 
 <file path=customXml/itemProps1.xml><?xml version="1.0" encoding="utf-8"?>
-<ds:datastoreItem xmlns:ds="http://schemas.openxmlformats.org/officeDocument/2006/customXml" ds:itemID="{7F6C4FB7-41C1-4F15-84ED-35A5C0C7729F}">
+<ds:datastoreItem xmlns:ds="http://schemas.openxmlformats.org/officeDocument/2006/customXml" ds:itemID="{07BE3227-5AFE-490F-B9F6-277335FC3C45}">
   <ds:schemaRefs>
     <ds:schemaRef ds:uri="http://schemas.openxmlformats.org/officeDocument/2006/bibliography"/>
   </ds:schemaRefs>

</xml_diff>